<commit_message>
Psuedocode updated notes (variable R_0)
</commit_message>
<xml_diff>
--- a/Epidemiology Folder/Bhanu's notes from articles.docx
+++ b/Epidemiology Folder/Bhanu's notes from articles.docx
@@ -134,6 +134,69 @@
       <w:proofErr w:type="spellEnd"/>
       <w:r>
         <w:t xml:space="preserve"> values per state)</w:t>
+      </w:r>
+    </w:p>
+    <w:p>
+      <w:pPr>
+        <w:rPr>
+          <w:b/>
+          <w:bCs/>
+          <w:u w:val="single"/>
+        </w:rPr>
+      </w:pPr>
+      <w:proofErr w:type="spellStart"/>
+      <w:r>
+        <w:rPr>
+          <w:b/>
+          <w:bCs/>
+          <w:u w:val="single"/>
+        </w:rPr>
+        <w:t>Psuedo</w:t>
+      </w:r>
+      <w:proofErr w:type="spellEnd"/>
+      <w:r>
+        <w:rPr>
+          <w:b/>
+          <w:bCs/>
+          <w:u w:val="single"/>
+        </w:rPr>
+        <w:t>-code</w:t>
+      </w:r>
+    </w:p>
+    <w:p>
+      <w:r>
+        <w:t>Extract data from rt.csv</w:t>
+      </w:r>
+    </w:p>
+    <w:p>
+      <w:r>
+        <w:t xml:space="preserve">Each state </w:t>
+      </w:r>
+      <w:proofErr w:type="spellStart"/>
+      <w:r>
+        <w:t>R_t</w:t>
+      </w:r>
+      <w:proofErr w:type="spellEnd"/>
+      <w:r>
+        <w:t xml:space="preserve"> value starts from a different date and goes to the day before the current date. Have to find a way to reconcile that. If we do that then the process is simple</w:t>
+      </w:r>
+    </w:p>
+    <w:p>
+      <w:r>
+        <w:t xml:space="preserve">Anyways extract average of each state’s </w:t>
+      </w:r>
+      <w:proofErr w:type="spellStart"/>
+      <w:r>
+        <w:t>R_t</w:t>
+      </w:r>
+      <w:proofErr w:type="spellEnd"/>
+      <w:r>
+        <w:t xml:space="preserve"> from each day, and average that average to create a US-wide average. </w:t>
+      </w:r>
+    </w:p>
+    <w:p>
+      <w:r>
+        <w:t xml:space="preserve">Plug into model and profit. </w:t>
       </w:r>
     </w:p>
     <w:p/>

</xml_diff>